<commit_message>
saving travel grants I worked on
</commit_message>
<xml_diff>
--- a/graduate_research/revision_proposal.docx
+++ b/graduate_research/revision_proposal.docx
@@ -767,7 +767,25 @@
           <w:sz w:val="24"/>
           <w:szCs w:val="24"/>
         </w:rPr>
-        <w:t>In this chapter, I will document how the basic elements of the LCR restoration project water quality and biological data associated with oyster populations are managed. The objective is to develop and implement a data management workflow, which starts at the data collection point (</w:t>
+        <w:t xml:space="preserve">In this chapter, I will document how the basic elements of the LCR restoration project water quality and biological data associated with oyster populations </w:t>
+      </w:r>
+      <w:proofErr w:type="gramStart"/>
+      <w:r>
+        <w:rPr>
+          <w:rFonts w:ascii="Arial" w:hAnsi="Arial" w:cs="Arial"/>
+          <w:sz w:val="24"/>
+          <w:szCs w:val="24"/>
+        </w:rPr>
+        <w:t>are managed</w:t>
+      </w:r>
+      <w:proofErr w:type="gramEnd"/>
+      <w:r>
+        <w:rPr>
+          <w:rFonts w:ascii="Arial" w:hAnsi="Arial" w:cs="Arial"/>
+          <w:sz w:val="24"/>
+          <w:szCs w:val="24"/>
+        </w:rPr>
+        <w:t>. The objective is to develop and implement a data management workflow, which starts at the data collection point (</w:t>
       </w:r>
       <w:proofErr w:type="spellStart"/>
       <w:r>
@@ -819,7 +837,17 @@
           <w:sz w:val="24"/>
           <w:szCs w:val="24"/>
         </w:rPr>
-        <w:t>, data quality assurance/quality control procedures, data checking (anomalous values), data visualization, and data releases for analyses using multiple software tools. This chapter provides an example of a living data project can function to inform an ongoing, long-term restoration project and serve as an example for other projects with data collection efforts.</w:t>
+        <w:t>, data quality assurance/quality control procedures, data checking (anomalous values), data visualization, and data releases for analyses using multiple software tools. This chapter provides an exa</w:t>
+      </w:r>
+      <w:bookmarkStart w:id="0" w:name="_GoBack"/>
+      <w:bookmarkEnd w:id="0"/>
+      <w:r>
+        <w:rPr>
+          <w:rFonts w:ascii="Arial" w:hAnsi="Arial" w:cs="Arial"/>
+          <w:sz w:val="24"/>
+          <w:szCs w:val="24"/>
+        </w:rPr>
+        <w:t>mple of a living data project can function to inform an ongoing, long-term restoration project and serve as an example for other projects with data collection efforts.</w:t>
       </w:r>
     </w:p>
     <w:p>
@@ -1221,16 +1249,7 @@
           <w:sz w:val="24"/>
           <w:szCs w:val="24"/>
         </w:rPr>
-        <w:t xml:space="preserve"> </w:t>
-      </w:r>
-      <w:proofErr w:type="gramStart"/>
-      <w:r>
-        <w:rPr>
-          <w:rFonts w:ascii="Arial" w:hAnsi="Arial" w:cs="Arial"/>
-          <w:sz w:val="24"/>
-          <w:szCs w:val="24"/>
-        </w:rPr>
-        <w:t>are</w:t>
+        <w:t xml:space="preserve"> are</w:t>
       </w:r>
       <w:r>
         <w:rPr>
@@ -1246,16 +1265,7 @@
           <w:sz w:val="24"/>
           <w:szCs w:val="24"/>
         </w:rPr>
-        <w:t xml:space="preserve"> recorded</w:t>
-      </w:r>
-      <w:proofErr w:type="gramEnd"/>
-      <w:r>
-        <w:rPr>
-          <w:rFonts w:ascii="Arial" w:hAnsi="Arial" w:cs="Arial"/>
-          <w:sz w:val="24"/>
-          <w:szCs w:val="24"/>
-        </w:rPr>
-        <w:t xml:space="preserve"> on waterproof paper data sheets. To reduce chance of field errors and save time while in the field, I will work t</w:t>
+        <w:t xml:space="preserve"> recorded on waterproof paper data sheets. To reduce chance of field errors and save time while in the field, I will work t</w:t>
       </w:r>
       <w:r>
         <w:rPr>
@@ -4207,8 +4217,6 @@
               </w:rPr>
               <w:t>Proposed research</w:t>
             </w:r>
-            <w:bookmarkStart w:id="0" w:name="_GoBack"/>
-            <w:bookmarkEnd w:id="0"/>
           </w:p>
         </w:tc>
         <w:tc>
@@ -5795,7 +5803,7 @@
       </w:pPr>
     </w:pPrDefault>
   </w:docDefaults>
-  <w:latentStyles w:defLockedState="0" w:defUIPriority="99" w:defSemiHidden="0" w:defUnhideWhenUsed="0" w:defQFormat="0" w:count="375">
+  <w:latentStyles w:defLockedState="0" w:defUIPriority="99" w:defSemiHidden="0" w:defUnhideWhenUsed="0" w:defQFormat="0" w:count="376">
     <w:lsdException w:name="Normal" w:uiPriority="0" w:qFormat="1"/>
     <w:lsdException w:name="heading 1" w:uiPriority="9" w:qFormat="1"/>
     <w:lsdException w:name="heading 2" w:semiHidden="1" w:uiPriority="9" w:unhideWhenUsed="1" w:qFormat="1"/>
@@ -5944,11 +5952,11 @@
     <w:lsdException w:name="Table Elegant" w:semiHidden="1" w:unhideWhenUsed="1"/>
     <w:lsdException w:name="Table Professional" w:semiHidden="1" w:unhideWhenUsed="1"/>
     <w:lsdException w:name="Table Subtle 1" w:semiHidden="1" w:unhideWhenUsed="1"/>
+    <w:lsdException w:name="Table Subtle 2" w:semiHidden="1" w:unhideWhenUsed="1"/>
     <w:lsdException w:name="Table Web 1" w:semiHidden="1" w:unhideWhenUsed="1"/>
     <w:lsdException w:name="Table Web 2" w:semiHidden="1" w:unhideWhenUsed="1"/>
     <w:lsdException w:name="Balloon Text" w:semiHidden="1" w:unhideWhenUsed="1"/>
     <w:lsdException w:name="Table Grid" w:uiPriority="39"/>
-    <w:lsdException w:name="Table Theme" w:semiHidden="1" w:unhideWhenUsed="1"/>
     <w:lsdException w:name="Placeholder Text" w:semiHidden="1"/>
     <w:lsdException w:name="No Spacing" w:uiPriority="1" w:qFormat="1"/>
     <w:lsdException w:name="Light Shading" w:uiPriority="60"/>
@@ -6168,6 +6176,7 @@
     <w:lsdException w:name="Smart Hyperlink" w:semiHidden="1" w:unhideWhenUsed="1"/>
     <w:lsdException w:name="Hashtag" w:semiHidden="1" w:unhideWhenUsed="1"/>
     <w:lsdException w:name="Unresolved Mention" w:semiHidden="1" w:unhideWhenUsed="1"/>
+    <w:lsdException w:name="Smart Link" w:semiHidden="1" w:unhideWhenUsed="1"/>
   </w:latentStyles>
   <w:style w:type="paragraph" w:default="1" w:styleId="Normal">
     <w:name w:val="Normal"/>

</xml_diff>